<commit_message>
Add several new Projektmanagment-Documents
</commit_message>
<xml_diff>
--- a/Projekthandbuch/Planungsdokumente/Arbeitspakete.docx
+++ b/Projekthandbuch/Planungsdokumente/Arbeitspakete.docx
@@ -21,9 +21,9 @@
         <w:tblLook w:val="0000" w:firstRow="0" w:lastRow="0" w:firstColumn="0" w:lastColumn="0" w:noHBand="0" w:noVBand="0"/>
       </w:tblPr>
       <w:tblGrid>
-        <w:gridCol w:w="2718"/>
-        <w:gridCol w:w="5314"/>
-        <w:gridCol w:w="984"/>
+        <w:gridCol w:w="2719"/>
+        <w:gridCol w:w="5214"/>
+        <w:gridCol w:w="1083"/>
       </w:tblGrid>
       <w:tr>
         <w:trPr>
@@ -31,7 +31,7 @@
         </w:trPr>
         <w:tc>
           <w:tcPr>
-            <w:tcW w:w="8075" w:type="dxa"/>
+            <w:tcW w:w="7933" w:type="dxa"/>
             <w:gridSpan w:val="2"/>
             <w:shd w:val="clear" w:color="auto" w:fill="8DB3E2"/>
           </w:tcPr>
@@ -76,7 +76,7 @@
         </w:tc>
         <w:tc>
           <w:tcPr>
-            <w:tcW w:w="985" w:type="dxa"/>
+            <w:tcW w:w="1083" w:type="dxa"/>
             <w:shd w:val="clear" w:color="auto" w:fill="8DB3E2"/>
           </w:tcPr>
           <w:p>
@@ -114,19 +114,7 @@
                 <w:lang w:val="de-DE" w:eastAsia="de-DE"/>
                 <w14:ligatures w14:val="none"/>
               </w:rPr>
-              <w:t>0</w:t>
-            </w:r>
-            <w:r>
-              <w:rPr>
-                <w:rFonts w:ascii="Arial" w:eastAsia="Times New Roman" w:hAnsi="Arial" w:cs="Times New Roman"/>
-                <w:b/>
-                <w:bCs/>
-                <w:kern w:val="0"/>
-                <w:sz w:val="20"/>
-                <w:lang w:val="de-DE" w:eastAsia="de-DE"/>
-                <w14:ligatures w14:val="none"/>
-              </w:rPr>
-              <w:t>4</w:t>
+              <w:t>2.1</w:t>
             </w:r>
           </w:p>
         </w:tc>
@@ -137,7 +125,7 @@
         </w:trPr>
         <w:tc>
           <w:tcPr>
-            <w:tcW w:w="2730" w:type="dxa"/>
+            <w:tcW w:w="2719" w:type="dxa"/>
           </w:tcPr>
           <w:p>
             <w:pPr>
@@ -164,7 +152,7 @@
         </w:tc>
         <w:tc>
           <w:tcPr>
-            <w:tcW w:w="6330" w:type="dxa"/>
+            <w:tcW w:w="6297" w:type="dxa"/>
             <w:gridSpan w:val="2"/>
           </w:tcPr>
           <w:p>
@@ -445,7 +433,7 @@
         </w:trPr>
         <w:tc>
           <w:tcPr>
-            <w:tcW w:w="2730" w:type="dxa"/>
+            <w:tcW w:w="2719" w:type="dxa"/>
           </w:tcPr>
           <w:p>
             <w:pPr>
@@ -472,7 +460,7 @@
         </w:tc>
         <w:tc>
           <w:tcPr>
-            <w:tcW w:w="6330" w:type="dxa"/>
+            <w:tcW w:w="6297" w:type="dxa"/>
             <w:gridSpan w:val="2"/>
           </w:tcPr>
           <w:p>
@@ -517,7 +505,7 @@
         </w:trPr>
         <w:tc>
           <w:tcPr>
-            <w:tcW w:w="2730" w:type="dxa"/>
+            <w:tcW w:w="2719" w:type="dxa"/>
           </w:tcPr>
           <w:p>
             <w:pPr>
@@ -544,7 +532,7 @@
         </w:tc>
         <w:tc>
           <w:tcPr>
-            <w:tcW w:w="6330" w:type="dxa"/>
+            <w:tcW w:w="6297" w:type="dxa"/>
             <w:gridSpan w:val="2"/>
           </w:tcPr>
           <w:p>
@@ -577,7 +565,7 @@
         </w:trPr>
         <w:tc>
           <w:tcPr>
-            <w:tcW w:w="2730" w:type="dxa"/>
+            <w:tcW w:w="2719" w:type="dxa"/>
           </w:tcPr>
           <w:p>
             <w:pPr>
@@ -604,7 +592,7 @@
         </w:tc>
         <w:tc>
           <w:tcPr>
-            <w:tcW w:w="6330" w:type="dxa"/>
+            <w:tcW w:w="6297" w:type="dxa"/>
             <w:gridSpan w:val="2"/>
           </w:tcPr>
           <w:p>
@@ -670,6 +658,40 @@
               </w:rPr>
               <w:t>7h * 45€/h = 315€</w:t>
             </w:r>
+          </w:p>
+          <w:p>
+            <w:pPr>
+              <w:spacing w:before="60" w:after="60"/>
+              <w:rPr>
+                <w:rFonts w:ascii="Arial" w:eastAsia="Times New Roman" w:hAnsi="Arial" w:cs="Times New Roman"/>
+                <w:kern w:val="0"/>
+                <w:sz w:val="20"/>
+                <w:lang w:val="de-DE" w:eastAsia="de-DE"/>
+                <w14:ligatures w14:val="none"/>
+              </w:rPr>
+            </w:pPr>
+            <w:r>
+              <w:rPr>
+                <w:rFonts w:ascii="Arial" w:eastAsia="Times New Roman" w:hAnsi="Arial" w:cs="Times New Roman"/>
+                <w:kern w:val="0"/>
+                <w:sz w:val="20"/>
+                <w:lang w:val="de-DE" w:eastAsia="de-DE"/>
+                <w14:ligatures w14:val="none"/>
+              </w:rPr>
+              <w:t xml:space="preserve">Sonstiges: Laptop + </w:t>
+            </w:r>
+            <w:proofErr w:type="spellStart"/>
+            <w:r>
+              <w:rPr>
+                <w:rFonts w:ascii="Arial" w:eastAsia="Times New Roman" w:hAnsi="Arial" w:cs="Times New Roman"/>
+                <w:kern w:val="0"/>
+                <w:sz w:val="20"/>
+                <w:lang w:val="de-DE" w:eastAsia="de-DE"/>
+                <w14:ligatures w14:val="none"/>
+              </w:rPr>
+              <w:t>Github</w:t>
+            </w:r>
+            <w:proofErr w:type="spellEnd"/>
           </w:p>
           <w:p>
             <w:pPr>
@@ -711,7 +733,7 @@
         </w:trPr>
         <w:tc>
           <w:tcPr>
-            <w:tcW w:w="2730" w:type="dxa"/>
+            <w:tcW w:w="2719" w:type="dxa"/>
           </w:tcPr>
           <w:p>
             <w:pPr>
@@ -738,7 +760,7 @@
         </w:tc>
         <w:tc>
           <w:tcPr>
-            <w:tcW w:w="6330" w:type="dxa"/>
+            <w:tcW w:w="6297" w:type="dxa"/>
             <w:gridSpan w:val="2"/>
           </w:tcPr>
           <w:p>
@@ -793,7 +815,7 @@
         </w:trPr>
         <w:tc>
           <w:tcPr>
-            <w:tcW w:w="2730" w:type="dxa"/>
+            <w:tcW w:w="2719" w:type="dxa"/>
           </w:tcPr>
           <w:p>
             <w:pPr>
@@ -820,7 +842,7 @@
         </w:tc>
         <w:tc>
           <w:tcPr>
-            <w:tcW w:w="6330" w:type="dxa"/>
+            <w:tcW w:w="6297" w:type="dxa"/>
             <w:gridSpan w:val="2"/>
           </w:tcPr>
           <w:p>
@@ -988,7 +1010,7 @@
         </w:trPr>
         <w:tc>
           <w:tcPr>
-            <w:tcW w:w="2730" w:type="dxa"/>
+            <w:tcW w:w="2719" w:type="dxa"/>
           </w:tcPr>
           <w:p>
             <w:pPr>
@@ -1015,7 +1037,7 @@
         </w:tc>
         <w:tc>
           <w:tcPr>
-            <w:tcW w:w="6330" w:type="dxa"/>
+            <w:tcW w:w="6297" w:type="dxa"/>
             <w:gridSpan w:val="2"/>
           </w:tcPr>
           <w:p>
@@ -1058,7 +1080,7 @@
         </w:trPr>
         <w:tc>
           <w:tcPr>
-            <w:tcW w:w="2730" w:type="dxa"/>
+            <w:tcW w:w="2719" w:type="dxa"/>
           </w:tcPr>
           <w:p>
             <w:pPr>
@@ -1085,7 +1107,7 @@
         </w:tc>
         <w:tc>
           <w:tcPr>
-            <w:tcW w:w="6330" w:type="dxa"/>
+            <w:tcW w:w="6297" w:type="dxa"/>
             <w:gridSpan w:val="2"/>
           </w:tcPr>
           <w:p>
@@ -1118,7 +1140,7 @@
         </w:trPr>
         <w:tc>
           <w:tcPr>
-            <w:tcW w:w="2730" w:type="dxa"/>
+            <w:tcW w:w="2719" w:type="dxa"/>
           </w:tcPr>
           <w:p>
             <w:pPr>
@@ -1145,7 +1167,7 @@
         </w:tc>
         <w:tc>
           <w:tcPr>
-            <w:tcW w:w="6330" w:type="dxa"/>
+            <w:tcW w:w="6297" w:type="dxa"/>
             <w:gridSpan w:val="2"/>
           </w:tcPr>
           <w:p>
@@ -1195,8 +1217,8 @@
       </w:tblPr>
       <w:tblGrid>
         <w:gridCol w:w="2720"/>
-        <w:gridCol w:w="5312"/>
-        <w:gridCol w:w="984"/>
+        <w:gridCol w:w="5213"/>
+        <w:gridCol w:w="1083"/>
       </w:tblGrid>
       <w:tr>
         <w:trPr>
@@ -1204,7 +1226,7 @@
         </w:trPr>
         <w:tc>
           <w:tcPr>
-            <w:tcW w:w="8075" w:type="dxa"/>
+            <w:tcW w:w="7933" w:type="dxa"/>
             <w:gridSpan w:val="2"/>
             <w:shd w:val="clear" w:color="auto" w:fill="8DB3E2"/>
           </w:tcPr>
@@ -1249,7 +1271,7 @@
         </w:tc>
         <w:tc>
           <w:tcPr>
-            <w:tcW w:w="985" w:type="dxa"/>
+            <w:tcW w:w="1083" w:type="dxa"/>
             <w:shd w:val="clear" w:color="auto" w:fill="8DB3E2"/>
           </w:tcPr>
           <w:p>
@@ -1287,7 +1309,7 @@
                 <w:lang w:val="de-DE" w:eastAsia="de-DE"/>
                 <w14:ligatures w14:val="none"/>
               </w:rPr>
-              <w:t>10</w:t>
+              <w:t>3.3</w:t>
             </w:r>
           </w:p>
         </w:tc>
@@ -1298,7 +1320,7 @@
         </w:trPr>
         <w:tc>
           <w:tcPr>
-            <w:tcW w:w="2730" w:type="dxa"/>
+            <w:tcW w:w="2720" w:type="dxa"/>
           </w:tcPr>
           <w:p>
             <w:pPr>
@@ -1325,7 +1347,7 @@
         </w:tc>
         <w:tc>
           <w:tcPr>
-            <w:tcW w:w="6330" w:type="dxa"/>
+            <w:tcW w:w="6296" w:type="dxa"/>
             <w:gridSpan w:val="2"/>
           </w:tcPr>
           <w:p>
@@ -1414,7 +1436,7 @@
         </w:trPr>
         <w:tc>
           <w:tcPr>
-            <w:tcW w:w="2730" w:type="dxa"/>
+            <w:tcW w:w="2720" w:type="dxa"/>
           </w:tcPr>
           <w:p>
             <w:pPr>
@@ -1441,7 +1463,7 @@
         </w:tc>
         <w:tc>
           <w:tcPr>
-            <w:tcW w:w="6330" w:type="dxa"/>
+            <w:tcW w:w="6296" w:type="dxa"/>
             <w:gridSpan w:val="2"/>
           </w:tcPr>
           <w:p>
@@ -1474,7 +1496,7 @@
         </w:trPr>
         <w:tc>
           <w:tcPr>
-            <w:tcW w:w="2730" w:type="dxa"/>
+            <w:tcW w:w="2720" w:type="dxa"/>
           </w:tcPr>
           <w:p>
             <w:pPr>
@@ -1501,7 +1523,7 @@
         </w:tc>
         <w:tc>
           <w:tcPr>
-            <w:tcW w:w="6330" w:type="dxa"/>
+            <w:tcW w:w="6296" w:type="dxa"/>
             <w:gridSpan w:val="2"/>
           </w:tcPr>
           <w:p>
@@ -1556,7 +1578,7 @@
         </w:trPr>
         <w:tc>
           <w:tcPr>
-            <w:tcW w:w="2730" w:type="dxa"/>
+            <w:tcW w:w="2720" w:type="dxa"/>
           </w:tcPr>
           <w:p>
             <w:pPr>
@@ -1583,7 +1605,7 @@
         </w:tc>
         <w:tc>
           <w:tcPr>
-            <w:tcW w:w="6330" w:type="dxa"/>
+            <w:tcW w:w="6296" w:type="dxa"/>
             <w:gridSpan w:val="2"/>
           </w:tcPr>
           <w:p>
@@ -1681,6 +1703,40 @@
               </w:rPr>
               <w:t>1 (+ 1 beratend)</w:t>
             </w:r>
+          </w:p>
+          <w:p>
+            <w:pPr>
+              <w:spacing w:before="60" w:after="60"/>
+              <w:rPr>
+                <w:rFonts w:ascii="Arial" w:eastAsia="Times New Roman" w:hAnsi="Arial" w:cs="Times New Roman"/>
+                <w:kern w:val="0"/>
+                <w:sz w:val="20"/>
+                <w:lang w:val="de-DE" w:eastAsia="de-DE"/>
+                <w14:ligatures w14:val="none"/>
+              </w:rPr>
+            </w:pPr>
+            <w:r>
+              <w:rPr>
+                <w:rFonts w:ascii="Arial" w:eastAsia="Times New Roman" w:hAnsi="Arial" w:cs="Times New Roman"/>
+                <w:kern w:val="0"/>
+                <w:sz w:val="20"/>
+                <w:lang w:val="de-DE" w:eastAsia="de-DE"/>
+                <w14:ligatures w14:val="none"/>
+              </w:rPr>
+              <w:t xml:space="preserve">Sonstiges: Laptop + </w:t>
+            </w:r>
+            <w:proofErr w:type="spellStart"/>
+            <w:r>
+              <w:rPr>
+                <w:rFonts w:ascii="Arial" w:eastAsia="Times New Roman" w:hAnsi="Arial" w:cs="Times New Roman"/>
+                <w:kern w:val="0"/>
+                <w:sz w:val="20"/>
+                <w:lang w:val="de-DE" w:eastAsia="de-DE"/>
+                <w14:ligatures w14:val="none"/>
+              </w:rPr>
+              <w:t>Github</w:t>
+            </w:r>
+            <w:proofErr w:type="spellEnd"/>
           </w:p>
         </w:tc>
       </w:tr>
@@ -1690,7 +1746,7 @@
         </w:trPr>
         <w:tc>
           <w:tcPr>
-            <w:tcW w:w="2730" w:type="dxa"/>
+            <w:tcW w:w="2720" w:type="dxa"/>
           </w:tcPr>
           <w:p>
             <w:pPr>
@@ -1717,7 +1773,7 @@
         </w:tc>
         <w:tc>
           <w:tcPr>
-            <w:tcW w:w="6330" w:type="dxa"/>
+            <w:tcW w:w="6296" w:type="dxa"/>
             <w:gridSpan w:val="2"/>
           </w:tcPr>
           <w:p>
@@ -1770,7 +1826,7 @@
         </w:trPr>
         <w:tc>
           <w:tcPr>
-            <w:tcW w:w="2730" w:type="dxa"/>
+            <w:tcW w:w="2720" w:type="dxa"/>
           </w:tcPr>
           <w:p>
             <w:pPr>
@@ -1797,7 +1853,7 @@
         </w:tc>
         <w:tc>
           <w:tcPr>
-            <w:tcW w:w="6330" w:type="dxa"/>
+            <w:tcW w:w="6296" w:type="dxa"/>
             <w:gridSpan w:val="2"/>
           </w:tcPr>
           <w:p>
@@ -1862,7 +1918,7 @@
         </w:trPr>
         <w:tc>
           <w:tcPr>
-            <w:tcW w:w="2730" w:type="dxa"/>
+            <w:tcW w:w="2720" w:type="dxa"/>
           </w:tcPr>
           <w:p>
             <w:pPr>
@@ -1889,7 +1945,7 @@
         </w:tc>
         <w:tc>
           <w:tcPr>
-            <w:tcW w:w="6330" w:type="dxa"/>
+            <w:tcW w:w="6296" w:type="dxa"/>
             <w:gridSpan w:val="2"/>
           </w:tcPr>
           <w:p>
@@ -1922,7 +1978,7 @@
         </w:trPr>
         <w:tc>
           <w:tcPr>
-            <w:tcW w:w="2730" w:type="dxa"/>
+            <w:tcW w:w="2720" w:type="dxa"/>
           </w:tcPr>
           <w:p>
             <w:pPr>
@@ -1949,7 +2005,7 @@
         </w:tc>
         <w:tc>
           <w:tcPr>
-            <w:tcW w:w="6330" w:type="dxa"/>
+            <w:tcW w:w="6296" w:type="dxa"/>
             <w:gridSpan w:val="2"/>
           </w:tcPr>
           <w:p>
@@ -1982,7 +2038,7 @@
         </w:trPr>
         <w:tc>
           <w:tcPr>
-            <w:tcW w:w="2730" w:type="dxa"/>
+            <w:tcW w:w="2720" w:type="dxa"/>
           </w:tcPr>
           <w:p>
             <w:pPr>
@@ -2009,7 +2065,7 @@
         </w:tc>
         <w:tc>
           <w:tcPr>
-            <w:tcW w:w="6330" w:type="dxa"/>
+            <w:tcW w:w="6296" w:type="dxa"/>
             <w:gridSpan w:val="2"/>
           </w:tcPr>
           <w:p>
@@ -2027,19 +2083,6 @@
         </w:tc>
       </w:tr>
     </w:tbl>
-    <w:p>
-      <w:pPr>
-        <w:spacing w:before="60" w:after="60"/>
-        <w:rPr>
-          <w:rFonts w:ascii="Arial" w:eastAsia="Times New Roman" w:hAnsi="Arial" w:cs="Times New Roman"/>
-          <w:b/>
-          <w:kern w:val="0"/>
-          <w:sz w:val="20"/>
-          <w:lang w:val="de-DE" w:eastAsia="de-DE"/>
-          <w14:ligatures w14:val="none"/>
-        </w:rPr>
-      </w:pPr>
-    </w:p>
     <w:p/>
     <w:sectPr>
       <w:pgSz w:w="11906" w:h="16838"/>

</xml_diff>